<commit_message>
Actualizacion de actividad 2
</commit_message>
<xml_diff>
--- a/2. Fase 1 Análisis/Actividad de Proyecto 1/GA1-220501092-AA2/GA1-220501092-AA2-EV01/Mapa Mental Sobre Ingeniería de Requisitos.docx
+++ b/2. Fase 1 Análisis/Actividad de Proyecto 1/GA1-220501092-AA2/GA1-220501092-AA2-EV01/Mapa Mental Sobre Ingeniería de Requisitos.docx
@@ -25,43 +25,11 @@
           <w:b/>
         </w:rPr>
       </w:pPr>
-    </w:p>
-    <w:p>
-      <w:pPr>
-        <w:jc w:val="center"/>
-        <w:rPr>
-          <w:b/>
-        </w:rPr>
-      </w:pPr>
-      <w:r>
-        <w:rPr>
-          <w:b/>
-        </w:rPr>
-        <w:t>I</w:t>
-      </w:r>
-      <w:r>
-        <w:rPr>
-          <w:b/>
-        </w:rPr>
-        <w:t>nfografía sobre la teoría General de</w:t>
-      </w:r>
-      <w:r>
-        <w:rPr>
-          <w:b/>
-        </w:rPr>
-        <w:t xml:space="preserve"> </w:t>
-      </w:r>
-      <w:r>
-        <w:rPr>
-          <w:b/>
-        </w:rPr>
-        <w:t>Sistemas</w:t>
-      </w:r>
-      <w:r>
-        <w:rPr>
-          <w:b/>
-        </w:rPr>
-        <w:t xml:space="preserve"> </w:t>
+      <w:r>
+        <w:rPr>
+          <w:b/>
+        </w:rPr>
+        <w:t>Mapa Mental Sobre Ingeniería de Requisitos</w:t>
       </w:r>
     </w:p>
     <w:p>
@@ -91,7 +59,7 @@
           <w:b/>
           <w:bCs w:val="0"/>
         </w:rPr>
-        <w:t>GA1-220501092-AA1</w:t>
+        <w:t>GA1-220501092-AA2</w:t>
       </w:r>
     </w:p>
     <w:p>
@@ -294,6 +262,7 @@
           <w:rStyle w:val="normaltextrun"/>
           <w:bCs/>
           <w:highlight w:val="yellow"/>
+          <w:lang w:val="es-ES"/>
         </w:rPr>
       </w:pPr>
       <w:r>
@@ -302,7 +271,7 @@
           <w:b/>
           <w:bCs/>
         </w:rPr>
-        <w:t xml:space="preserve">         </w:t>
+        <w:t xml:space="preserve">        </w:t>
       </w:r>
       <w:r>
         <w:rPr>
@@ -310,7 +279,7 @@
           <w:b/>
           <w:bCs/>
         </w:rPr>
-        <w:t>21</w:t>
+        <w:t xml:space="preserve">JUNIO DEL </w:t>
       </w:r>
       <w:r>
         <w:rPr>
@@ -318,7 +287,7 @@
           <w:b/>
           <w:bCs/>
         </w:rPr>
-        <w:t>/06/2023</w:t>
+        <w:t>2023</w:t>
       </w:r>
       <w:r>
         <w:rPr>
@@ -327,36 +296,34 @@
         </w:rPr>
         <w:br w:type="page"/>
       </w:r>
-    </w:p>
-    <w:p>
-      <w:pPr>
-        <w:spacing w:line="240" w:lineRule="auto"/>
-        <w:ind w:firstLine="0"/>
-        <w:jc w:val="center"/>
-      </w:pPr>
-      <w:r>
+      <w:r>
+        <w:rPr>
+          <w:rStyle w:val="a"/>
+          <w:noProof/>
+          <w:color w:val="663C00"/>
+        </w:rPr>
         <w:lastRenderedPageBreak/>
         <w:drawing>
-          <wp:anchor distT="0" distB="0" distL="114300" distR="114300" simplePos="0" relativeHeight="251659264" behindDoc="1" locked="0" layoutInCell="1" allowOverlap="1" wp14:anchorId="5F716ED8" wp14:editId="0EA6BA19">
+          <wp:anchor distT="0" distB="0" distL="114300" distR="114300" simplePos="0" relativeHeight="251658240" behindDoc="1" locked="0" layoutInCell="1" allowOverlap="1" wp14:anchorId="5A58FB18" wp14:editId="375623A0">
             <wp:simplePos x="0" y="0"/>
             <wp:positionH relativeFrom="margin">
-              <wp:align>right</wp:align>
+              <wp:align>center</wp:align>
             </wp:positionH>
             <wp:positionV relativeFrom="paragraph">
-              <wp:posOffset>234950</wp:posOffset>
+              <wp:posOffset>0</wp:posOffset>
             </wp:positionV>
-            <wp:extent cx="5937250" cy="4310380"/>
-            <wp:effectExtent l="0" t="0" r="6350" b="0"/>
+            <wp:extent cx="9657080" cy="5431790"/>
+            <wp:effectExtent l="0" t="0" r="1270" b="0"/>
             <wp:wrapTight wrapText="bothSides">
               <wp:wrapPolygon edited="0">
                 <wp:start x="0" y="0"/>
-                <wp:lineTo x="0" y="21479"/>
-                <wp:lineTo x="21554" y="21479"/>
-                <wp:lineTo x="21554" y="0"/>
+                <wp:lineTo x="0" y="21514"/>
+                <wp:lineTo x="21560" y="21514"/>
+                <wp:lineTo x="21560" y="0"/>
                 <wp:lineTo x="0" y="0"/>
               </wp:wrapPolygon>
             </wp:wrapTight>
-            <wp:docPr id="12144616" name="Imagen 1"/>
+            <wp:docPr id="1255021310" name="Imagen 1"/>
             <wp:cNvGraphicFramePr>
               <a:graphicFrameLocks xmlns:a="http://schemas.openxmlformats.org/drawingml/2006/main" noChangeAspect="1"/>
             </wp:cNvGraphicFramePr>
@@ -364,11 +331,11 @@
               <a:graphicData uri="http://schemas.openxmlformats.org/drawingml/2006/picture">
                 <pic:pic xmlns:pic="http://schemas.openxmlformats.org/drawingml/2006/picture">
                   <pic:nvPicPr>
-                    <pic:cNvPr id="12144616" name=""/>
+                    <pic:cNvPr id="1255021310" name=""/>
                     <pic:cNvPicPr/>
                   </pic:nvPicPr>
                   <pic:blipFill>
-                    <a:blip r:embed="rId7" cstate="print">
+                    <a:blip r:embed="rId7">
                       <a:extLst>
                         <a:ext uri="{28A0092B-C50C-407E-A947-70E740481C1C}">
                           <a14:useLocalDpi xmlns:a14="http://schemas.microsoft.com/office/drawing/2010/main" val="0"/>
@@ -382,7 +349,7 @@
                   <pic:spPr>
                     <a:xfrm>
                       <a:off x="0" y="0"/>
-                      <a:ext cx="5937250" cy="4310380"/>
+                      <a:ext cx="9657080" cy="5431790"/>
                     </a:xfrm>
                     <a:prstGeom prst="rect">
                       <a:avLst/>
@@ -394,200 +361,23 @@
             <wp14:sizeRelH relativeFrom="margin">
               <wp14:pctWidth>0</wp14:pctWidth>
             </wp14:sizeRelH>
+            <wp14:sizeRelV relativeFrom="margin">
+              <wp14:pctHeight>0</wp14:pctHeight>
+            </wp14:sizeRelV>
           </wp:anchor>
         </w:drawing>
       </w:r>
       <w:r>
-        <w:drawing>
-          <wp:anchor distT="0" distB="0" distL="114300" distR="114300" simplePos="0" relativeHeight="251658240" behindDoc="1" locked="0" layoutInCell="1" allowOverlap="1" wp14:anchorId="449B0AE3" wp14:editId="2CA39CB1">
-            <wp:simplePos x="0" y="0"/>
-            <wp:positionH relativeFrom="margin">
-              <wp:align>right</wp:align>
-            </wp:positionH>
-            <wp:positionV relativeFrom="paragraph">
-              <wp:posOffset>4445000</wp:posOffset>
-            </wp:positionV>
-            <wp:extent cx="5943600" cy="3535045"/>
-            <wp:effectExtent l="0" t="0" r="0" b="8255"/>
-            <wp:wrapTight wrapText="bothSides">
-              <wp:wrapPolygon edited="0">
-                <wp:start x="0" y="0"/>
-                <wp:lineTo x="0" y="21534"/>
-                <wp:lineTo x="21531" y="21534"/>
-                <wp:lineTo x="21531" y="0"/>
-                <wp:lineTo x="0" y="0"/>
-              </wp:wrapPolygon>
-            </wp:wrapTight>
-            <wp:docPr id="1014405816" name="Imagen 1" descr="Imagen que contiene Tabla&#10;&#10;Descripción generada automáticamente"/>
-            <wp:cNvGraphicFramePr>
-              <a:graphicFrameLocks xmlns:a="http://schemas.openxmlformats.org/drawingml/2006/main" noChangeAspect="1"/>
-            </wp:cNvGraphicFramePr>
-            <a:graphic xmlns:a="http://schemas.openxmlformats.org/drawingml/2006/main">
-              <a:graphicData uri="http://schemas.openxmlformats.org/drawingml/2006/picture">
-                <pic:pic xmlns:pic="http://schemas.openxmlformats.org/drawingml/2006/picture">
-                  <pic:nvPicPr>
-                    <pic:cNvPr id="1014405816" name="Imagen 1" descr="Imagen que contiene Tabla&#10;&#10;Descripción generada automáticamente"/>
-                    <pic:cNvPicPr/>
-                  </pic:nvPicPr>
-                  <pic:blipFill>
-                    <a:blip r:embed="rId8" cstate="print">
-                      <a:extLst>
-                        <a:ext uri="{28A0092B-C50C-407E-A947-70E740481C1C}">
-                          <a14:useLocalDpi xmlns:a14="http://schemas.microsoft.com/office/drawing/2010/main" val="0"/>
-                        </a:ext>
-                      </a:extLst>
-                    </a:blip>
-                    <a:stretch>
-                      <a:fillRect/>
-                    </a:stretch>
-                  </pic:blipFill>
-                  <pic:spPr>
-                    <a:xfrm>
-                      <a:off x="0" y="0"/>
-                      <a:ext cx="5943600" cy="3535045"/>
-                    </a:xfrm>
-                    <a:prstGeom prst="rect">
-                      <a:avLst/>
-                    </a:prstGeom>
-                  </pic:spPr>
-                </pic:pic>
-              </a:graphicData>
-            </a:graphic>
-          </wp:anchor>
-        </w:drawing>
-      </w:r>
-      <w:r>
-        <w:br w:type="page"/>
-      </w:r>
-    </w:p>
-    <w:p>
-      <w:pPr>
-        <w:ind w:left="708" w:firstLine="12"/>
-        <w:jc w:val="center"/>
-      </w:pPr>
-      <w:r>
-        <w:lastRenderedPageBreak/>
-        <w:drawing>
-          <wp:anchor distT="0" distB="0" distL="114300" distR="114300" simplePos="0" relativeHeight="251661312" behindDoc="1" locked="0" layoutInCell="1" allowOverlap="1" wp14:anchorId="16BA7E93" wp14:editId="676E784A">
-            <wp:simplePos x="0" y="0"/>
-            <wp:positionH relativeFrom="column">
-              <wp:posOffset>63500</wp:posOffset>
-            </wp:positionH>
-            <wp:positionV relativeFrom="paragraph">
-              <wp:posOffset>74295</wp:posOffset>
-            </wp:positionV>
-            <wp:extent cx="5943600" cy="3405505"/>
-            <wp:effectExtent l="0" t="0" r="0" b="4445"/>
-            <wp:wrapTight wrapText="bothSides">
-              <wp:wrapPolygon edited="0">
-                <wp:start x="0" y="0"/>
-                <wp:lineTo x="0" y="21507"/>
-                <wp:lineTo x="21531" y="21507"/>
-                <wp:lineTo x="21531" y="0"/>
-                <wp:lineTo x="0" y="0"/>
-              </wp:wrapPolygon>
-            </wp:wrapTight>
-            <wp:docPr id="248328783" name="Imagen 1"/>
-            <wp:cNvGraphicFramePr>
-              <a:graphicFrameLocks xmlns:a="http://schemas.openxmlformats.org/drawingml/2006/main" noChangeAspect="1"/>
-            </wp:cNvGraphicFramePr>
-            <a:graphic xmlns:a="http://schemas.openxmlformats.org/drawingml/2006/main">
-              <a:graphicData uri="http://schemas.openxmlformats.org/drawingml/2006/picture">
-                <pic:pic xmlns:pic="http://schemas.openxmlformats.org/drawingml/2006/picture">
-                  <pic:nvPicPr>
-                    <pic:cNvPr id="248328783" name=""/>
-                    <pic:cNvPicPr/>
-                  </pic:nvPicPr>
-                  <pic:blipFill>
-                    <a:blip r:embed="rId9" cstate="print">
-                      <a:extLst>
-                        <a:ext uri="{28A0092B-C50C-407E-A947-70E740481C1C}">
-                          <a14:useLocalDpi xmlns:a14="http://schemas.microsoft.com/office/drawing/2010/main" val="0"/>
-                        </a:ext>
-                      </a:extLst>
-                    </a:blip>
-                    <a:stretch>
-                      <a:fillRect/>
-                    </a:stretch>
-                  </pic:blipFill>
-                  <pic:spPr>
-                    <a:xfrm>
-                      <a:off x="0" y="0"/>
-                      <a:ext cx="5943600" cy="3405505"/>
-                    </a:xfrm>
-                    <a:prstGeom prst="rect">
-                      <a:avLst/>
-                    </a:prstGeom>
-                  </pic:spPr>
-                </pic:pic>
-              </a:graphicData>
-            </a:graphic>
-          </wp:anchor>
-        </w:drawing>
-      </w:r>
-      <w:r>
-        <w:drawing>
-          <wp:anchor distT="0" distB="0" distL="114300" distR="114300" simplePos="0" relativeHeight="251660288" behindDoc="1" locked="0" layoutInCell="1" allowOverlap="1" wp14:anchorId="6AF35827" wp14:editId="1616A050">
-            <wp:simplePos x="0" y="0"/>
-            <wp:positionH relativeFrom="column">
-              <wp:posOffset>69850</wp:posOffset>
-            </wp:positionH>
-            <wp:positionV relativeFrom="paragraph">
-              <wp:posOffset>3479800</wp:posOffset>
-            </wp:positionV>
-            <wp:extent cx="5943600" cy="3652520"/>
-            <wp:effectExtent l="0" t="0" r="0" b="5080"/>
-            <wp:wrapTight wrapText="bothSides">
-              <wp:wrapPolygon edited="0">
-                <wp:start x="0" y="0"/>
-                <wp:lineTo x="0" y="21517"/>
-                <wp:lineTo x="21531" y="21517"/>
-                <wp:lineTo x="21531" y="0"/>
-                <wp:lineTo x="0" y="0"/>
-              </wp:wrapPolygon>
-            </wp:wrapTight>
-            <wp:docPr id="75209257" name="Imagen 1" descr="Diagrama&#10;&#10;Descripción generada automáticamente"/>
-            <wp:cNvGraphicFramePr>
-              <a:graphicFrameLocks xmlns:a="http://schemas.openxmlformats.org/drawingml/2006/main" noChangeAspect="1"/>
-            </wp:cNvGraphicFramePr>
-            <a:graphic xmlns:a="http://schemas.openxmlformats.org/drawingml/2006/main">
-              <a:graphicData uri="http://schemas.openxmlformats.org/drawingml/2006/picture">
-                <pic:pic xmlns:pic="http://schemas.openxmlformats.org/drawingml/2006/picture">
-                  <pic:nvPicPr>
-                    <pic:cNvPr id="75209257" name="Imagen 1" descr="Diagrama&#10;&#10;Descripción generada automáticamente"/>
-                    <pic:cNvPicPr/>
-                  </pic:nvPicPr>
-                  <pic:blipFill>
-                    <a:blip r:embed="rId10" cstate="print">
-                      <a:extLst>
-                        <a:ext uri="{28A0092B-C50C-407E-A947-70E740481C1C}">
-                          <a14:useLocalDpi xmlns:a14="http://schemas.microsoft.com/office/drawing/2010/main" val="0"/>
-                        </a:ext>
-                      </a:extLst>
-                    </a:blip>
-                    <a:stretch>
-                      <a:fillRect/>
-                    </a:stretch>
-                  </pic:blipFill>
-                  <pic:spPr>
-                    <a:xfrm>
-                      <a:off x="0" y="0"/>
-                      <a:ext cx="5943600" cy="3652520"/>
-                    </a:xfrm>
-                    <a:prstGeom prst="rect">
-                      <a:avLst/>
-                    </a:prstGeom>
-                  </pic:spPr>
-                </pic:pic>
-              </a:graphicData>
-            </a:graphic>
-          </wp:anchor>
-        </w:drawing>
+        <w:rPr>
+          <w:rStyle w:val="a"/>
+          <w:color w:val="663C00"/>
+        </w:rPr>
+        <w:t xml:space="preserve"> </w:t>
       </w:r>
     </w:p>
     <w:sectPr>
-      <w:headerReference w:type="default" r:id="rId11"/>
-      <w:pgSz w:w="12240" w:h="15840" w:code="1"/>
+      <w:headerReference w:type="default" r:id="rId8"/>
+      <w:pgSz w:w="15840" w:h="12240" w:orient="landscape" w:code="1"/>
       <w:pgMar w:top="1440" w:right="1440" w:bottom="1440" w:left="1440" w:header="709" w:footer="709" w:gutter="0"/>
       <w:cols w:space="708"/>
       <w:docGrid w:linePitch="360"/>
@@ -1415,6 +1205,11 @@
     <w:basedOn w:val="Fuentedeprrafopredeter"/>
     <w:rsid w:val="00BC078C"/>
   </w:style>
+  <w:style w:type="character" w:customStyle="1" w:styleId="a">
+    <w:name w:val="a"/>
+    <w:basedOn w:val="Fuentedeprrafopredeter"/>
+    <w:rsid w:val="00041E80"/>
+  </w:style>
 </w:styles>
 </file>
 

</xml_diff>